<commit_message>
update param est fig and look at u thermal response
</commit_message>
<xml_diff>
--- a/figures/boot_conf_int.docx
+++ b/figures/boot_conf_int.docx
@@ -528,7 +528,7 @@
                 <w:szCs w:val="22"/>
                 <w:color w:val="000000"/>
               </w:rPr>
-              <w:t xml:space="preserve">12.2426</w:t>
+              <w:t xml:space="preserve">1e-04</w:t>
             </w:r>
           </w:p>
         </w:tc>
@@ -572,7 +572,7 @@
                 <w:szCs w:val="22"/>
                 <w:color w:val="000000"/>
               </w:rPr>
-              <w:t xml:space="preserve">5.8436</w:t>
+              <w:t xml:space="preserve">1e-04</w:t>
             </w:r>
           </w:p>
         </w:tc>
@@ -616,7 +616,7 @@
                 <w:szCs w:val="22"/>
                 <w:color w:val="000000"/>
               </w:rPr>
-              <w:t xml:space="preserve">21.8968</w:t>
+              <w:t xml:space="preserve">2e-04</w:t>
             </w:r>
           </w:p>
         </w:tc>

</xml_diff>